<commit_message>
Adding the C program documentation
</commit_message>
<xml_diff>
--- a/Project_1/__report__/_Lab1Report.docx
+++ b/Project_1/__report__/_Lab1Report.docx
@@ -2617,7 +2617,31 @@
         <w:ind w:firstLine="0"/>
       </w:pPr>
       <w:r>
-        <w:t>The goal of this lab was to understand different developing environments such as iVerilog and gtkwave and Signal Tap Tool in the Quartus II IDE for developing Verilog code. We achieved this by making four 4-bit down counters, namely the ripple-down counter, a four stage</w:t>
+        <w:t xml:space="preserve">The goal of this lab was to understand different developing environments such as </w:t>
+      </w:r>
+      <w:proofErr w:type="spellStart"/>
+      <w:r>
+        <w:t>iVerilog</w:t>
+      </w:r>
+      <w:proofErr w:type="spellEnd"/>
+      <w:r>
+        <w:t xml:space="preserve"> and </w:t>
+      </w:r>
+      <w:proofErr w:type="spellStart"/>
+      <w:r>
+        <w:t>gtkwave</w:t>
+      </w:r>
+      <w:proofErr w:type="spellEnd"/>
+      <w:r>
+        <w:t xml:space="preserve"> and Signal Tap Tool in the </w:t>
+      </w:r>
+      <w:proofErr w:type="spellStart"/>
+      <w:r>
+        <w:t>Quartus</w:t>
+      </w:r>
+      <w:proofErr w:type="spellEnd"/>
+      <w:r>
+        <w:t xml:space="preserve"> II IDE for developing Verilog code. We achieved this by making four 4-bit down counters, namely the ripple-down counter, a four stage</w:t>
       </w:r>
       <w:r>
         <w:t xml:space="preserve"> synchronous down counter and a Johnson down counter. </w:t>
@@ -2664,9 +2688,11 @@
           <w:numId w:val="27"/>
         </w:numPr>
       </w:pPr>
+      <w:proofErr w:type="spellStart"/>
       <w:r>
         <w:t>iVerilog</w:t>
       </w:r>
+      <w:proofErr w:type="spellEnd"/>
     </w:p>
     <w:p>
       <w:pPr>
@@ -2676,9 +2702,11 @@
           <w:numId w:val="27"/>
         </w:numPr>
       </w:pPr>
+      <w:proofErr w:type="spellStart"/>
       <w:r>
         <w:t>gtkwave</w:t>
       </w:r>
+      <w:proofErr w:type="spellEnd"/>
     </w:p>
     <w:p>
       <w:pPr>
@@ -2688,8 +2716,13 @@
           <w:numId w:val="27"/>
         </w:numPr>
       </w:pPr>
-      <w:r>
-        <w:t>Quartus II Signal Tap</w:t>
+      <w:proofErr w:type="spellStart"/>
+      <w:r>
+        <w:t>Quartus</w:t>
+      </w:r>
+      <w:proofErr w:type="spellEnd"/>
+      <w:r>
+        <w:t xml:space="preserve"> II Signal Tap</w:t>
       </w:r>
     </w:p>
     <w:p>
@@ -2736,9 +2769,11 @@
           <w:numId w:val="27"/>
         </w:numPr>
       </w:pPr>
+      <w:proofErr w:type="spellStart"/>
       <w:r>
         <w:t>CodeBlocks</w:t>
       </w:r>
+      <w:proofErr w:type="spellEnd"/>
     </w:p>
     <w:p/>
     <w:p>
@@ -3040,8 +3075,6 @@
       <w:r>
         <w:t xml:space="preserve"> At reset the counter is set to 0000. It follows the pattern of 0000, 1000, 1100, 1110, 1111, 0111, 0011, 0001.</w:t>
       </w:r>
-      <w:bookmarkStart w:id="4" w:name="_GoBack"/>
-      <w:bookmarkEnd w:id="4"/>
     </w:p>
     <w:p>
       <w:pPr>
@@ -3073,11 +3106,11 @@
       <w:pPr>
         <w:pStyle w:val="Heading2"/>
       </w:pPr>
-      <w:bookmarkStart w:id="5" w:name="_Toc440040021"/>
+      <w:bookmarkStart w:id="4" w:name="_Toc440040021"/>
       <w:r>
         <w:t>Design Procedure</w:t>
       </w:r>
-      <w:bookmarkEnd w:id="5"/>
+      <w:bookmarkEnd w:id="4"/>
     </w:p>
     <w:p>
       <w:pPr>
@@ -7233,151 +7266,218 @@
       <w:pPr>
         <w:pStyle w:val="Heading2"/>
       </w:pPr>
-      <w:bookmarkStart w:id="6" w:name="_Toc440040022"/>
+      <w:bookmarkStart w:id="5" w:name="_Toc440040022"/>
       <w:r>
         <w:t>System Description</w:t>
       </w:r>
+      <w:bookmarkEnd w:id="5"/>
+    </w:p>
+    <w:p>
+      <w:r>
+        <w:rPr>
+          <w:highlight w:val="yellow"/>
+        </w:rPr>
+        <w:t>DENNY LY</w:t>
+      </w:r>
+    </w:p>
+    <w:p>
+      <w:pPr>
+        <w:pStyle w:val="Heading2"/>
+      </w:pPr>
+      <w:bookmarkStart w:id="6" w:name="_Toc440040023"/>
+      <w:r>
+        <w:t>Software Implementation</w:t>
+      </w:r>
       <w:bookmarkEnd w:id="6"/>
     </w:p>
     <w:p>
+      <w:r>
+        <w:t xml:space="preserve">Please refer to the code submitted via canvas </w:t>
+      </w:r>
+      <w:proofErr w:type="spellStart"/>
+      <w:r>
+        <w:t>dropbox</w:t>
+      </w:r>
+      <w:proofErr w:type="spellEnd"/>
+      <w:r>
+        <w:t>.</w:t>
+      </w:r>
+    </w:p>
+    <w:p>
       <w:pPr>
         <w:pStyle w:val="Heading2"/>
       </w:pPr>
-      <w:bookmarkStart w:id="7" w:name="_Toc440040023"/>
-      <w:r>
-        <w:t>Software Implementation</w:t>
+      <w:bookmarkStart w:id="7" w:name="_Toc440040024"/>
+      <w:r>
+        <w:t>Hardware Implementation</w:t>
       </w:r>
       <w:bookmarkEnd w:id="7"/>
     </w:p>
     <w:p>
+      <w:r>
+        <w:rPr>
+          <w:highlight w:val="yellow"/>
+        </w:rPr>
+        <w:t>We used the DE1_SOC FPGA board.</w:t>
+      </w:r>
+    </w:p>
+    <w:p/>
+    <w:p>
+      <w:pPr>
+        <w:pStyle w:val="Heading1"/>
+      </w:pPr>
+      <w:bookmarkStart w:id="8" w:name="_Toc440040025"/>
+      <w:r>
+        <w:t>Testing</w:t>
+      </w:r>
+      <w:bookmarkEnd w:id="8"/>
+    </w:p>
+    <w:p>
       <w:pPr>
         <w:pStyle w:val="Heading2"/>
       </w:pPr>
-      <w:bookmarkStart w:id="8" w:name="_Toc440040024"/>
-      <w:r>
-        <w:t>Hardware Implementation</w:t>
-      </w:r>
-      <w:bookmarkEnd w:id="8"/>
+      <w:bookmarkStart w:id="9" w:name="_Toc440040026"/>
+      <w:r>
+        <w:t>Test Plan</w:t>
+      </w:r>
+      <w:bookmarkEnd w:id="9"/>
+    </w:p>
+    <w:p>
+      <w:r>
+        <w:rPr>
+          <w:highlight w:val="yellow"/>
+        </w:rPr>
+        <w:t>MINH</w:t>
+      </w:r>
+    </w:p>
+    <w:p>
+      <w:pPr>
+        <w:pStyle w:val="Heading2"/>
+      </w:pPr>
+      <w:bookmarkStart w:id="10" w:name="_Toc440040027"/>
+      <w:r>
+        <w:lastRenderedPageBreak/>
+        <w:t>Test Specification</w:t>
+      </w:r>
+      <w:bookmarkEnd w:id="10"/>
+    </w:p>
+    <w:p>
+      <w:r>
+        <w:rPr>
+          <w:highlight w:val="yellow"/>
+        </w:rPr>
+        <w:t>MINH</w:t>
+      </w:r>
+    </w:p>
+    <w:p>
+      <w:pPr>
+        <w:pStyle w:val="Heading2"/>
+      </w:pPr>
+      <w:bookmarkStart w:id="11" w:name="_Toc440040028"/>
+      <w:r>
+        <w:t>Test Cases</w:t>
+      </w:r>
+      <w:bookmarkEnd w:id="11"/>
+    </w:p>
+    <w:p>
+      <w:r>
+        <w:rPr>
+          <w:highlight w:val="yellow"/>
+        </w:rPr>
+        <w:t>MINH</w:t>
+      </w:r>
+    </w:p>
+    <w:p>
+      <w:pPr>
+        <w:pStyle w:val="Heading1"/>
+      </w:pPr>
+      <w:bookmarkStart w:id="12" w:name="_Toc440040029"/>
+      <w:r>
+        <w:t>Presentation</w:t>
+      </w:r>
+      <w:r>
+        <w:t>, Discussion, and Analysis of the results</w:t>
+      </w:r>
+      <w:bookmarkEnd w:id="12"/>
+    </w:p>
+    <w:p>
+      <w:pPr>
+        <w:pStyle w:val="Heading1"/>
+      </w:pPr>
+      <w:bookmarkStart w:id="13" w:name="_Toc440040030"/>
+      <w:r>
+        <w:t>Analysis</w:t>
+      </w:r>
+      <w:bookmarkEnd w:id="13"/>
+    </w:p>
+    <w:p>
+      <w:pPr>
+        <w:pStyle w:val="Heading2"/>
+      </w:pPr>
+      <w:bookmarkStart w:id="14" w:name="_Toc440040031"/>
+      <w:r>
+        <w:t>Analysis of any errors</w:t>
+      </w:r>
+      <w:bookmarkEnd w:id="14"/>
+    </w:p>
+    <w:p>
+      <w:r>
+        <w:t>ERRORS THAT OCCURRED RIGHT NOW</w:t>
+      </w:r>
+    </w:p>
+    <w:p>
+      <w:pPr>
+        <w:pStyle w:val="Heading2"/>
+      </w:pPr>
+      <w:bookmarkStart w:id="15" w:name="_Toc440040032"/>
+      <w:r>
+        <w:t>Analysis of possible errors</w:t>
+      </w:r>
+      <w:bookmarkEnd w:id="15"/>
+    </w:p>
+    <w:p>
+      <w:r>
+        <w:t>ERRORS THAT CAN OCCUR IN THE FUTURE WITH YOUR PROJECT</w:t>
+      </w:r>
+    </w:p>
+    <w:p>
+      <w:pPr>
+        <w:pStyle w:val="Heading2"/>
+      </w:pPr>
+      <w:bookmarkStart w:id="16" w:name="_Toc440040033"/>
+      <w:r>
+        <w:t>Feedback upon the analysis</w:t>
+      </w:r>
+      <w:bookmarkEnd w:id="16"/>
     </w:p>
     <w:p/>
+    <w:p>
+      <w:pPr>
+        <w:pStyle w:val="Heading1"/>
+      </w:pPr>
+      <w:r>
+        <w:t xml:space="preserve"> </w:t>
+      </w:r>
+      <w:bookmarkStart w:id="17" w:name="_Toc440040034"/>
+      <w:r>
+        <w:t>Summary and Conclusion</w:t>
+      </w:r>
+      <w:bookmarkEnd w:id="17"/>
+    </w:p>
     <w:p/>
     <w:p>
       <w:pPr>
         <w:pStyle w:val="Heading1"/>
       </w:pPr>
-      <w:bookmarkStart w:id="9" w:name="_Toc440040025"/>
-      <w:r>
-        <w:lastRenderedPageBreak/>
-        <w:t>Testing</w:t>
-      </w:r>
-      <w:bookmarkEnd w:id="9"/>
-    </w:p>
-    <w:p>
-      <w:pPr>
-        <w:pStyle w:val="Heading2"/>
-      </w:pPr>
-      <w:bookmarkStart w:id="10" w:name="_Toc440040026"/>
-      <w:r>
-        <w:t>Test Plan</w:t>
-      </w:r>
-      <w:bookmarkEnd w:id="10"/>
-    </w:p>
-    <w:p>
-      <w:pPr>
-        <w:pStyle w:val="Heading2"/>
-      </w:pPr>
-      <w:bookmarkStart w:id="11" w:name="_Toc440040027"/>
-      <w:r>
-        <w:t>Test Specification</w:t>
-      </w:r>
-      <w:bookmarkEnd w:id="11"/>
-    </w:p>
-    <w:p>
-      <w:pPr>
-        <w:pStyle w:val="Heading2"/>
-      </w:pPr>
-      <w:bookmarkStart w:id="12" w:name="_Toc440040028"/>
-      <w:r>
-        <w:t>Test Cases</w:t>
-      </w:r>
-      <w:bookmarkEnd w:id="12"/>
-    </w:p>
-    <w:p>
-      <w:pPr>
-        <w:pStyle w:val="Heading1"/>
-      </w:pPr>
-      <w:bookmarkStart w:id="13" w:name="_Toc440040029"/>
-      <w:r>
-        <w:t>Presentation, Discussion, and Analysis of the results</w:t>
-      </w:r>
-      <w:bookmarkEnd w:id="13"/>
-    </w:p>
-    <w:p>
-      <w:pPr>
-        <w:pStyle w:val="Heading1"/>
-      </w:pPr>
-      <w:bookmarkStart w:id="14" w:name="_Toc440040030"/>
-      <w:r>
-        <w:t>Analysis</w:t>
-      </w:r>
-      <w:bookmarkEnd w:id="14"/>
-    </w:p>
-    <w:p>
-      <w:pPr>
-        <w:pStyle w:val="Heading2"/>
-      </w:pPr>
-      <w:bookmarkStart w:id="15" w:name="_Toc440040031"/>
-      <w:r>
-        <w:t>Analysis of any errors</w:t>
-      </w:r>
-      <w:bookmarkEnd w:id="15"/>
-    </w:p>
-    <w:p>
-      <w:pPr>
-        <w:pStyle w:val="Heading2"/>
-      </w:pPr>
-      <w:bookmarkStart w:id="16" w:name="_Toc440040032"/>
-      <w:r>
-        <w:t>Analysis of possible errors</w:t>
-      </w:r>
-      <w:bookmarkEnd w:id="16"/>
-    </w:p>
-    <w:p>
-      <w:pPr>
-        <w:pStyle w:val="Heading2"/>
-      </w:pPr>
-      <w:bookmarkStart w:id="17" w:name="_Toc440040033"/>
-      <w:r>
-        <w:t>Feedback upon the analysis</w:t>
-      </w:r>
-      <w:bookmarkEnd w:id="17"/>
-    </w:p>
-    <w:p/>
-    <w:p>
-      <w:pPr>
-        <w:pStyle w:val="Heading1"/>
-      </w:pPr>
       <w:r>
         <w:t xml:space="preserve"> </w:t>
       </w:r>
-      <w:bookmarkStart w:id="18" w:name="_Toc440040034"/>
-      <w:r>
-        <w:t>Summary and Conclusion</w:t>
-      </w:r>
+      <w:bookmarkStart w:id="18" w:name="_Toc440040035"/>
+      <w:r>
+        <w:t>Appendices</w:t>
+      </w:r>
+      <w:bookmarkStart w:id="19" w:name="_GoBack"/>
       <w:bookmarkEnd w:id="18"/>
-    </w:p>
-    <w:p/>
-    <w:p>
-      <w:pPr>
-        <w:pStyle w:val="Heading1"/>
-      </w:pPr>
-      <w:r>
-        <w:t xml:space="preserve"> </w:t>
-      </w:r>
-      <w:bookmarkStart w:id="19" w:name="_Toc440040035"/>
-      <w:r>
-        <w:t>Appendices</w:t>
-      </w:r>
       <w:bookmarkEnd w:id="19"/>
     </w:p>
     <w:p/>
@@ -7632,7 +7732,7 @@
         <w:rStyle w:val="PageNumber"/>
         <w:noProof/>
       </w:rPr>
-      <w:t>4</w:t>
+      <w:t>8</w:t>
     </w:r>
     <w:r>
       <w:rPr>
@@ -11530,7 +11630,7 @@
 </file>
 
 <file path=customXml/itemProps1.xml><?xml version="1.0" encoding="utf-8"?>
-<ds:datastoreItem xmlns:ds="http://schemas.openxmlformats.org/officeDocument/2006/customXml" ds:itemID="{2AD88CE1-E210-4D68-B234-C0B1DD47CE61}">
+<ds:datastoreItem xmlns:ds="http://schemas.openxmlformats.org/officeDocument/2006/customXml" ds:itemID="{4E301B0B-C0A7-4FA7-8251-E9DB0CF38D93}">
   <ds:schemaRefs>
     <ds:schemaRef ds:uri="http://schemas.openxmlformats.org/officeDocument/2006/bibliography"/>
   </ds:schemaRefs>

</xml_diff>